<commit_message>
Update up to Iceland and Sov Nav and SSN
</commit_message>
<xml_diff>
--- a/docs/nato/de/air.docx
+++ b/docs/nato/de/air.docx
@@ -27,7 +27,19 @@
         <w:rPr>
           <w:lang w:val="en-CA"/>
         </w:rPr>
-        <w:t xml:space="preserve">The modern Luftwaffe, although named the same as its forbearers of World War Two does not draw any continuity earlier than 1956.  </w:t>
+        <w:t xml:space="preserve">The modern Luftwaffe, </w:t>
+      </w:r>
+      <w:r>
+        <w:rPr>
+          <w:lang w:val="en-CA"/>
+        </w:rPr>
+        <w:t xml:space="preserve">while </w:t>
+      </w:r>
+      <w:r>
+        <w:rPr>
+          <w:lang w:val="en-CA"/>
+        </w:rPr>
+        <w:t xml:space="preserve">named the same as its forbearers of World War Two does not draw any continuity earlier than 1956.  </w:t>
       </w:r>
       <w:r>
         <w:rPr>
@@ -130,7 +142,19 @@
         <w:rPr>
           <w:lang w:val="en-CA"/>
         </w:rPr>
-        <w:t xml:space="preserve">st Germany) were passes to Czechoslovakia to hole, in an agreement with the Soviet Union – pending final disposition. Since then over 250 </w:t>
+        <w:t>st Germany) were passe</w:t>
+      </w:r>
+      <w:r>
+        <w:rPr>
+          <w:lang w:val="en-CA"/>
+        </w:rPr>
+        <w:t>s to Czechoslovakia to hold</w:t>
+      </w:r>
+      <w:r>
+        <w:rPr>
+          <w:lang w:val="en-CA"/>
+        </w:rPr>
+        <w:t xml:space="preserve">, in an agreement with the Soviet Union – pending final disposition. Since then over 250 </w:t>
       </w:r>
       <w:proofErr w:type="spellStart"/>
       <w:r>
@@ -174,7 +198,13 @@
         <w:rPr>
           <w:lang w:val="en-CA"/>
         </w:rPr>
-        <w:t>of its government, these</w:t>
+        <w:t>of its government;</w:t>
+      </w:r>
+      <w:r>
+        <w:rPr>
+          <w:lang w:val="en-CA"/>
+        </w:rPr>
+        <w:t xml:space="preserve"> these</w:t>
       </w:r>
       <w:r>
         <w:rPr>
@@ -240,13 +270,16 @@
         </w:rPr>
         <w:t xml:space="preserve"> </w:t>
       </w:r>
-      <w:r>
-        <w:rPr>
-          <w:b/>
-          <w:lang w:val="en-CA"/>
-        </w:rPr>
-        <w:t>MiG-29</w:t>
-      </w:r>
+      <w:hyperlink r:id="rId4" w:history="1">
+        <w:r>
+          <w:rPr>
+            <w:rStyle w:val="Hyperlink"/>
+            <w:b/>
+            <w:lang w:val="en-CA"/>
+          </w:rPr>
+          <w:t>MiG-29</w:t>
+        </w:r>
+      </w:hyperlink>
     </w:p>
     <w:p>
       <w:pPr>
@@ -260,17 +293,9 @@
           <w:lang w:val="en-CA" w:eastAsia="en-CA"/>
         </w:rPr>
         <w:drawing>
-          <wp:anchor distT="0" distB="0" distL="114300" distR="114300" simplePos="0" relativeHeight="251658240" behindDoc="0" locked="0" layoutInCell="1" allowOverlap="1" wp14:anchorId="75DD0D8D" wp14:editId="3C5DD9FA">
-            <wp:simplePos x="0" y="0"/>
-            <wp:positionH relativeFrom="column">
-              <wp:posOffset>1499235</wp:posOffset>
-            </wp:positionH>
-            <wp:positionV relativeFrom="paragraph">
-              <wp:posOffset>601980</wp:posOffset>
-            </wp:positionV>
+          <wp:inline distT="0" distB="0" distL="0" distR="0">
             <wp:extent cx="4901565" cy="3324225"/>
             <wp:effectExtent l="0" t="0" r="0" b="9525"/>
-            <wp:wrapSquare wrapText="bothSides"/>
             <wp:docPr id="1" name="Picture 1"/>
             <wp:cNvGraphicFramePr>
               <a:graphicFrameLocks xmlns:a="http://schemas.openxmlformats.org/drawingml/2006/main" noChangeAspect="1"/>
@@ -283,7 +308,7 @@
                     <pic:cNvPicPr/>
                   </pic:nvPicPr>
                   <pic:blipFill>
-                    <a:blip r:embed="rId4">
+                    <a:blip r:embed="rId5">
                       <a:extLst>
                         <a:ext uri="{28A0092B-C50C-407E-A947-70E740481C1C}">
                           <a14:useLocalDpi xmlns:a14="http://schemas.microsoft.com/office/drawing/2010/main" val="0"/>
@@ -306,159 +331,154 @@
                 </pic:pic>
               </a:graphicData>
             </a:graphic>
-            <wp14:sizeRelH relativeFrom="page">
-              <wp14:pctWidth>0</wp14:pctWidth>
-            </wp14:sizeRelH>
-            <wp14:sizeRelV relativeFrom="page">
-              <wp14:pctHeight>0</wp14:pctHeight>
-            </wp14:sizeRelV>
-          </wp:anchor>
+          </wp:inline>
         </w:drawing>
-      </w:r>
-      <w:r>
-        <w:rPr>
-          <w:lang w:val="en-CA"/>
-        </w:rPr>
-        <w:t xml:space="preserve">The Soviet build MiG-29’s are the most modern aircraft in the German inventory.  They are highly maneuverable multi-role aircraft which have done outstanding service conducting DACT (Dissimilar Air Combat Training) with many NATO nations.  Used as aggressors on almost every major </w:t>
-      </w:r>
-      <w:r>
-        <w:rPr>
-          <w:lang w:val="en-CA"/>
-        </w:rPr>
-        <w:t xml:space="preserve">NATO </w:t>
-      </w:r>
-      <w:r>
-        <w:rPr>
-          <w:lang w:val="en-CA"/>
-        </w:rPr>
-        <w:t xml:space="preserve">exercise since 1990, </w:t>
-      </w:r>
-      <w:r>
-        <w:rPr>
-          <w:lang w:val="en-CA"/>
-        </w:rPr>
-        <w:t xml:space="preserve">the pilots of </w:t>
-      </w:r>
-      <w:proofErr w:type="spellStart"/>
-      <w:r>
-        <w:rPr>
-          <w:lang w:val="en-CA"/>
-        </w:rPr>
-        <w:t>Jagdgeschwader</w:t>
-      </w:r>
-      <w:proofErr w:type="spellEnd"/>
-      <w:r>
-        <w:rPr>
-          <w:lang w:val="en-CA"/>
-        </w:rPr>
-        <w:t xml:space="preserve"> 73</w:t>
-      </w:r>
-      <w:r>
-        <w:rPr>
-          <w:lang w:val="en-CA"/>
-        </w:rPr>
-        <w:t xml:space="preserve"> (Fighter Wing 73) became extremely adept at air to air combat. All 24 of these aircraft, including 4 twin seat training variants were maintained in the 1</w:t>
-      </w:r>
-      <w:r>
-        <w:rPr>
-          <w:vertAlign w:val="superscript"/>
-          <w:lang w:val="en-CA"/>
-        </w:rPr>
-        <w:t>st</w:t>
-      </w:r>
-      <w:r>
-        <w:rPr>
-          <w:lang w:val="en-CA"/>
-        </w:rPr>
-        <w:t xml:space="preserve"> Squadron 73 JG (1/73 JG)</w:t>
       </w:r>
     </w:p>
     <w:p>
       <w:pPr>
         <w:rPr>
-          <w:b/>
           <w:lang w:val="en-CA"/>
         </w:rPr>
       </w:pPr>
+      <w:r>
+        <w:rPr>
+          <w:lang w:val="en-CA"/>
+        </w:rPr>
+        <w:t>The Soviet built</w:t>
+      </w:r>
+      <w:r>
+        <w:rPr>
+          <w:lang w:val="en-CA"/>
+        </w:rPr>
+        <w:t xml:space="preserve"> MiG-29’s are the most modern aircraft in the German inventory.  They are highly maneuverable multi-role aircraft which have done outstanding service conducting DACT (Dissimilar Air Combat Training) with many NATO nations.  Used as aggressors on almost every major </w:t>
+      </w:r>
+      <w:r>
+        <w:rPr>
+          <w:lang w:val="en-CA"/>
+        </w:rPr>
+        <w:t xml:space="preserve">NATO </w:t>
+      </w:r>
+      <w:r>
+        <w:rPr>
+          <w:lang w:val="en-CA"/>
+        </w:rPr>
+        <w:t xml:space="preserve">exercise since 1990, </w:t>
+      </w:r>
+      <w:r>
+        <w:rPr>
+          <w:lang w:val="en-CA"/>
+        </w:rPr>
+        <w:t xml:space="preserve">the pilots of </w:t>
+      </w:r>
       <w:proofErr w:type="spellStart"/>
       <w:r>
         <w:rPr>
-          <w:b/>
-          <w:lang w:val="en-CA"/>
-        </w:rPr>
-        <w:t>Panavia</w:t>
+          <w:lang w:val="en-CA"/>
+        </w:rPr>
+        <w:t>Jagdgeschwader</w:t>
       </w:r>
       <w:proofErr w:type="spellEnd"/>
       <w:r>
         <w:rPr>
-          <w:b/>
-          <w:lang w:val="en-CA"/>
-        </w:rPr>
-        <w:t xml:space="preserve"> Tornado</w:t>
+          <w:lang w:val="en-CA"/>
+        </w:rPr>
+        <w:t>(JG)</w:t>
+      </w:r>
+      <w:r>
+        <w:rPr>
+          <w:lang w:val="en-CA"/>
+        </w:rPr>
+        <w:t xml:space="preserve"> 73</w:t>
+      </w:r>
+      <w:r>
+        <w:rPr>
+          <w:lang w:val="en-CA"/>
+        </w:rPr>
+        <w:t xml:space="preserve"> (Fighter Wing 73) became extremely adept at air to air combat. All 24 of these aircraft, including 4 twin seat training variants were maintained in the 1</w:t>
+      </w:r>
+      <w:r>
+        <w:rPr>
+          <w:vertAlign w:val="superscript"/>
+          <w:lang w:val="en-CA"/>
+        </w:rPr>
+        <w:t>st</w:t>
+      </w:r>
+      <w:r>
+        <w:rPr>
+          <w:lang w:val="en-CA"/>
+        </w:rPr>
+        <w:t xml:space="preserve"> Squadron 73 JG (1/73 JG)</w:t>
       </w:r>
     </w:p>
     <w:p>
       <w:pPr>
         <w:rPr>
+          <w:rStyle w:val="Hyperlink"/>
+          <w:b/>
           <w:lang w:val="en-CA"/>
         </w:rPr>
       </w:pPr>
       <w:r>
         <w:rPr>
-          <w:lang w:val="en-CA"/>
-        </w:rPr>
-        <w:t>The Tornado is a result of a Tri-national (British, German and Italian) effort to replace aging, primarily American aircraft in the 80’s and early 90’s.  This was a highly successful effort with almost 1000 aircraft produced in three variants.</w:t>
-      </w:r>
-      <w:r>
-        <w:rPr>
-          <w:lang w:val="en-CA"/>
-        </w:rPr>
-        <w:t xml:space="preserve"> The Luftwaffe procured 160 Tornado IDS (Interdiction/Strike) and 34 Tornado ECR (Electronic Combat/Reconnaissance), while the German Navy (</w:t>
+          <w:b/>
+          <w:lang w:val="en-CA"/>
+        </w:rPr>
+        <w:lastRenderedPageBreak/>
+        <w:fldChar w:fldCharType="begin"/>
+      </w:r>
+      <w:r>
+        <w:rPr>
+          <w:b/>
+          <w:lang w:val="en-CA"/>
+        </w:rPr>
+        <w:instrText xml:space="preserve"> HYPERLINK "http://www.military-today.com/aircraft/panavia_tornado_ids.htm" </w:instrText>
+      </w:r>
+      <w:r>
+        <w:rPr>
+          <w:b/>
+          <w:lang w:val="en-CA"/>
+        </w:rPr>
+      </w:r>
+      <w:r>
+        <w:rPr>
+          <w:b/>
+          <w:lang w:val="en-CA"/>
+        </w:rPr>
+        <w:fldChar w:fldCharType="separate"/>
       </w:r>
       <w:proofErr w:type="spellStart"/>
       <w:r>
         <w:rPr>
-          <w:lang w:val="en-CA"/>
-        </w:rPr>
-        <w:t>Bundesmarine</w:t>
+          <w:rStyle w:val="Hyperlink"/>
+          <w:b/>
+          <w:lang w:val="en-CA"/>
+        </w:rPr>
+        <w:t>Panavia</w:t>
       </w:r>
       <w:proofErr w:type="spellEnd"/>
       <w:r>
         <w:rPr>
-          <w:lang w:val="en-CA"/>
-        </w:rPr>
-        <w:t xml:space="preserve">) acquired 112 IDS variants which will </w:t>
-      </w:r>
-      <w:r>
-        <w:rPr>
-          <w:lang w:val="en-CA"/>
-        </w:rPr>
-        <w:lastRenderedPageBreak/>
-        <w:t xml:space="preserve">be included here. No Air Defence Variants (ADV) were purchased by Germany who were banking on the Eurofighter Typhoon for the air superiority role.  </w:t>
-      </w:r>
-      <w:r>
-        <w:rPr>
-          <w:lang w:val="en-CA"/>
-        </w:rPr>
-        <w:t xml:space="preserve">That aircraft was yet to make its first flight (March 1994). The intention was that the IDS version would replace all </w:t>
-      </w:r>
-      <w:r>
-        <w:rPr>
-          <w:lang w:val="en-CA"/>
-        </w:rPr>
-        <w:t xml:space="preserve">Alpha Jets an </w:t>
-      </w:r>
-      <w:r>
-        <w:rPr>
-          <w:lang w:val="en-CA"/>
-        </w:rPr>
-        <w:t>F-4F</w:t>
-      </w:r>
-      <w:r>
-        <w:rPr>
-          <w:lang w:val="en-CA"/>
-        </w:rPr>
-        <w:t xml:space="preserve"> Phantoms in the Fighter Bomber, however due to increased tensions one wing of Phantoms was retained and </w:t>
+          <w:rStyle w:val="Hyperlink"/>
+          <w:b/>
+          <w:lang w:val="en-CA"/>
+        </w:rPr>
+        <w:t xml:space="preserve"> Tornado</w:t>
+      </w:r>
+    </w:p>
+    <w:p>
+      <w:pPr>
+        <w:rPr>
+          <w:b/>
+          <w:lang w:val="en-CA"/>
+        </w:rPr>
+      </w:pPr>
+      <w:r>
+        <w:rPr>
+          <w:b/>
+          <w:lang w:val="en-CA"/>
+        </w:rPr>
+        <w:fldChar w:fldCharType="end"/>
       </w:r>
       <w:r>
         <w:rPr>
@@ -466,17 +486,9 @@
           <w:lang w:val="en-CA" w:eastAsia="en-CA"/>
         </w:rPr>
         <w:drawing>
-          <wp:anchor distT="0" distB="0" distL="114300" distR="114300" simplePos="0" relativeHeight="251659264" behindDoc="0" locked="0" layoutInCell="1" allowOverlap="1" wp14:anchorId="3CAE678B" wp14:editId="09C72268">
-            <wp:simplePos x="0" y="0"/>
-            <wp:positionH relativeFrom="margin">
-              <wp:align>right</wp:align>
-            </wp:positionH>
-            <wp:positionV relativeFrom="paragraph">
-              <wp:posOffset>590550</wp:posOffset>
-            </wp:positionV>
-            <wp:extent cx="3289209" cy="2192806"/>
-            <wp:effectExtent l="0" t="0" r="6985" b="0"/>
-            <wp:wrapSquare wrapText="bothSides"/>
+          <wp:inline distT="0" distB="0" distL="0" distR="0" wp14:anchorId="2F5DB1EA" wp14:editId="387F305B">
+            <wp:extent cx="4657725" cy="3105150"/>
+            <wp:effectExtent l="0" t="0" r="9525" b="0"/>
             <wp:docPr id="2" name="Picture 2"/>
             <wp:cNvGraphicFramePr>
               <a:graphicFrameLocks xmlns:a="http://schemas.openxmlformats.org/drawingml/2006/main" noChangeAspect="1"/>
@@ -489,7 +501,7 @@
                     <pic:cNvPicPr/>
                   </pic:nvPicPr>
                   <pic:blipFill>
-                    <a:blip r:embed="rId5" cstate="print">
+                    <a:blip r:embed="rId6" cstate="print">
                       <a:extLst>
                         <a:ext uri="{28A0092B-C50C-407E-A947-70E740481C1C}">
                           <a14:useLocalDpi xmlns:a14="http://schemas.microsoft.com/office/drawing/2010/main" val="0"/>
@@ -503,7 +515,7 @@
                   <pic:spPr>
                     <a:xfrm>
                       <a:off x="0" y="0"/>
-                      <a:ext cx="3289209" cy="2192806"/>
+                      <a:ext cx="4658940" cy="3105960"/>
                     </a:xfrm>
                     <a:prstGeom prst="rect">
                       <a:avLst/>
@@ -512,64 +524,8 @@
                 </pic:pic>
               </a:graphicData>
             </a:graphic>
-          </wp:anchor>
+          </wp:inline>
         </w:drawing>
-      </w:r>
-      <w:r>
-        <w:rPr>
-          <w:lang w:val="en-CA"/>
-        </w:rPr>
-        <w:t xml:space="preserve">two wings </w:t>
-      </w:r>
-      <w:r>
-        <w:rPr>
-          <w:lang w:val="en-CA"/>
-        </w:rPr>
-        <w:t xml:space="preserve">of </w:t>
-      </w:r>
-      <w:r>
-        <w:rPr>
-          <w:lang w:val="en-CA"/>
-        </w:rPr>
-        <w:t xml:space="preserve">Alpha Jets </w:t>
-      </w:r>
-      <w:r>
-        <w:rPr>
-          <w:lang w:val="en-CA"/>
-        </w:rPr>
-        <w:t xml:space="preserve">were kept </w:t>
-      </w:r>
-      <w:r>
-        <w:rPr>
-          <w:lang w:val="en-CA"/>
-        </w:rPr>
-        <w:t>in front line service.</w:t>
-      </w:r>
-      <w:r>
-        <w:rPr>
-          <w:lang w:val="en-CA"/>
-        </w:rPr>
-        <w:t xml:space="preserve"> Fighter bomber wings are named </w:t>
-      </w:r>
-      <w:proofErr w:type="spellStart"/>
-      <w:r>
-        <w:rPr>
-          <w:lang w:val="en-CA"/>
-        </w:rPr>
-        <w:t>Jagdbombergeschwader</w:t>
-      </w:r>
-      <w:proofErr w:type="spellEnd"/>
-      <w:r>
-        <w:rPr>
-          <w:lang w:val="en-CA"/>
-        </w:rPr>
-        <w:t xml:space="preserve"> (</w:t>
-      </w:r>
-      <w:r>
-        <w:rPr>
-          <w:lang w:val="en-CA"/>
-        </w:rPr>
-        <w:t>JBG)</w:t>
       </w:r>
     </w:p>
     <w:p>
@@ -582,6 +538,125 @@
         <w:rPr>
           <w:lang w:val="en-CA"/>
         </w:rPr>
+        <w:t xml:space="preserve">The Tornado is a result of a Tri-national (British, German and Italian) effort to replace aging, primarily American aircraft in the 80’s and early 90’s.  This was a highly successful </w:t>
+      </w:r>
+      <w:r>
+        <w:rPr>
+          <w:lang w:val="en-CA"/>
+        </w:rPr>
+        <w:t xml:space="preserve">endeavour </w:t>
+      </w:r>
+      <w:r>
+        <w:rPr>
+          <w:lang w:val="en-CA"/>
+        </w:rPr>
+        <w:t>with almost 1000 aircraft produced in three variants.</w:t>
+      </w:r>
+      <w:r>
+        <w:rPr>
+          <w:lang w:val="en-CA"/>
+        </w:rPr>
+        <w:t xml:space="preserve"> The Luftwaffe procured 160 Tornado IDS (Interdiction/Strike) and 34 Tornado ECR (Electronic Combat/Reconnaissance), while the German Navy (</w:t>
+      </w:r>
+      <w:proofErr w:type="spellStart"/>
+      <w:r>
+        <w:rPr>
+          <w:lang w:val="en-CA"/>
+        </w:rPr>
+        <w:t>Bundesmarine</w:t>
+      </w:r>
+      <w:proofErr w:type="spellEnd"/>
+      <w:r>
+        <w:rPr>
+          <w:lang w:val="en-CA"/>
+        </w:rPr>
+        <w:t xml:space="preserve">) acquired 112 IDS variants which will be included here. No Air Defence Variants (ADV) were purchased by Germany who were banking on the Eurofighter Typhoon for the air superiority role.  </w:t>
+      </w:r>
+      <w:r>
+        <w:rPr>
+          <w:lang w:val="en-CA"/>
+        </w:rPr>
+        <w:t xml:space="preserve">That aircraft was yet to make its first flight (March 1994). The intention was that the IDS version would replace all </w:t>
+      </w:r>
+      <w:r>
+        <w:rPr>
+          <w:lang w:val="en-CA"/>
+        </w:rPr>
+        <w:t xml:space="preserve">Alpha Jets an </w:t>
+      </w:r>
+      <w:r>
+        <w:rPr>
+          <w:lang w:val="en-CA"/>
+        </w:rPr>
+        <w:t>F-4F</w:t>
+      </w:r>
+      <w:r>
+        <w:rPr>
+          <w:lang w:val="en-CA"/>
+        </w:rPr>
+        <w:t xml:space="preserve"> Phantoms in the Fighter Bomber</w:t>
+      </w:r>
+      <w:r>
+        <w:rPr>
+          <w:lang w:val="en-CA"/>
+        </w:rPr>
+        <w:t xml:space="preserve"> role</w:t>
+      </w:r>
+      <w:r>
+        <w:rPr>
+          <w:lang w:val="en-CA"/>
+        </w:rPr>
+        <w:t xml:space="preserve">, however due to increased tensions one wing of Phantoms was retained and two wings </w:t>
+      </w:r>
+      <w:r>
+        <w:rPr>
+          <w:lang w:val="en-CA"/>
+        </w:rPr>
+        <w:t xml:space="preserve">of Alpha Jets were kept </w:t>
+      </w:r>
+      <w:r>
+        <w:rPr>
+          <w:lang w:val="en-CA"/>
+        </w:rPr>
+        <w:t>in front line service.</w:t>
+      </w:r>
+      <w:r>
+        <w:rPr>
+          <w:lang w:val="en-CA"/>
+        </w:rPr>
+        <w:t xml:space="preserve"> Fighter bomber wings are named </w:t>
+      </w:r>
+      <w:proofErr w:type="spellStart"/>
+      <w:r>
+        <w:rPr>
+          <w:lang w:val="en-CA"/>
+        </w:rPr>
+        <w:t>Jagdbombergeschwader</w:t>
+      </w:r>
+      <w:proofErr w:type="spellEnd"/>
+      <w:r>
+        <w:rPr>
+          <w:lang w:val="en-CA"/>
+        </w:rPr>
+        <w:t xml:space="preserve"> (</w:t>
+      </w:r>
+      <w:r>
+        <w:rPr>
+          <w:lang w:val="en-CA"/>
+        </w:rPr>
+        <w:t>JBG)</w:t>
+      </w:r>
+    </w:p>
+    <w:p>
+      <w:pPr>
+        <w:rPr>
+          <w:lang w:val="en-CA"/>
+        </w:rPr>
+      </w:pPr>
+      <w:r>
+        <w:rPr>
+          <w:lang w:val="en-CA"/>
+        </w:rPr>
         <w:t xml:space="preserve">The </w:t>
       </w:r>
       <w:proofErr w:type="spellStart"/>
@@ -652,7 +727,19 @@
         <w:rPr>
           <w:lang w:val="en-CA"/>
         </w:rPr>
-        <w:t xml:space="preserve">, specializing in the marine role with AS.34 </w:t>
+        <w:t xml:space="preserve">, specializing in the marine </w:t>
+      </w:r>
+      <w:r>
+        <w:rPr>
+          <w:lang w:val="en-CA"/>
+        </w:rPr>
+        <w:t xml:space="preserve">strike </w:t>
+      </w:r>
+      <w:r>
+        <w:rPr>
+          <w:lang w:val="en-CA"/>
+        </w:rPr>
+        <w:t xml:space="preserve">role with AS.34 </w:t>
       </w:r>
       <w:proofErr w:type="spellStart"/>
       <w:r>
@@ -2294,6 +2381,7 @@
                 <w:color w:val="000000"/>
                 <w:lang w:val="en-CA" w:eastAsia="en-CA"/>
               </w:rPr>
+              <w:lastRenderedPageBreak/>
               <w:t>1/38 JBG</w:t>
             </w:r>
           </w:p>
@@ -3488,31 +3576,70 @@
           <w:lang w:val="en-CA"/>
         </w:rPr>
       </w:pPr>
-      <w:r>
-        <w:rPr>
-          <w:b/>
-          <w:lang w:val="en-CA"/>
-        </w:rPr>
-        <w:t>Alpha Jet</w:t>
-      </w:r>
+      <w:hyperlink r:id="rId7" w:history="1">
+        <w:r>
+          <w:rPr>
+            <w:rStyle w:val="Hyperlink"/>
+            <w:b/>
+            <w:lang w:val="en-CA"/>
+          </w:rPr>
+          <w:t>Alpha Jet</w:t>
+        </w:r>
+      </w:hyperlink>
     </w:p>
     <w:p>
       <w:pPr>
         <w:rPr>
+          <w:b/>
           <w:lang w:val="en-CA"/>
         </w:rPr>
       </w:pPr>
       <w:r>
         <w:rPr>
-          <w:lang w:val="en-CA"/>
-        </w:rPr>
-        <w:t>Primarily an advanced jet trainer, the Luftwaffe chose to us this aircraft in the light attack role to replace the Fiat G91.  Although used as a weapons training platform in Beja Portugal, most advanced training for the Luftwaffe was conducted in the US using American facilities and aircraft.</w:t>
-      </w:r>
-      <w:r>
-        <w:rPr>
-          <w:lang w:val="en-CA"/>
-        </w:rPr>
-        <w:t xml:space="preserve">  In 1993 an agreement with Portugal for the continued use of Beja included passing 50 Alpha Jets to that country, this deal was kept but further sales of Alpha Jets were cancel and two wings were maintained in front line service.</w:t>
+          <w:noProof/>
+          <w:lang w:val="en-CA" w:eastAsia="en-CA"/>
+        </w:rPr>
+        <w:drawing>
+          <wp:inline distT="0" distB="0" distL="0" distR="0" wp14:anchorId="19706C3A" wp14:editId="08F4A293">
+            <wp:extent cx="4362450" cy="2545034"/>
+            <wp:effectExtent l="0" t="0" r="0" b="8255"/>
+            <wp:docPr id="3" name="Picture 3"/>
+            <wp:cNvGraphicFramePr>
+              <a:graphicFrameLocks xmlns:a="http://schemas.openxmlformats.org/drawingml/2006/main" noChangeAspect="1"/>
+            </wp:cNvGraphicFramePr>
+            <a:graphic xmlns:a="http://schemas.openxmlformats.org/drawingml/2006/main">
+              <a:graphicData uri="http://schemas.openxmlformats.org/drawingml/2006/picture">
+                <pic:pic xmlns:pic="http://schemas.openxmlformats.org/drawingml/2006/picture">
+                  <pic:nvPicPr>
+                    <pic:cNvPr id="3" name="alpha-jet-2-big.jpg"/>
+                    <pic:cNvPicPr/>
+                  </pic:nvPicPr>
+                  <pic:blipFill>
+                    <a:blip r:embed="rId8">
+                      <a:extLst>
+                        <a:ext uri="{28A0092B-C50C-407E-A947-70E740481C1C}">
+                          <a14:useLocalDpi xmlns:a14="http://schemas.microsoft.com/office/drawing/2010/main" val="0"/>
+                        </a:ext>
+                      </a:extLst>
+                    </a:blip>
+                    <a:stretch>
+                      <a:fillRect/>
+                    </a:stretch>
+                  </pic:blipFill>
+                  <pic:spPr>
+                    <a:xfrm>
+                      <a:off x="0" y="0"/>
+                      <a:ext cx="4380442" cy="2555530"/>
+                    </a:xfrm>
+                    <a:prstGeom prst="rect">
+                      <a:avLst/>
+                    </a:prstGeom>
+                  </pic:spPr>
+                </pic:pic>
+              </a:graphicData>
+            </a:graphic>
+          </wp:inline>
+        </w:drawing>
       </w:r>
     </w:p>
     <w:p>
@@ -3521,13 +3648,18 @@
           <w:lang w:val="en-CA"/>
         </w:rPr>
       </w:pPr>
-    </w:p>
-    <w:p>
-      <w:pPr>
-        <w:rPr>
-          <w:lang w:val="en-CA"/>
-        </w:rPr>
-      </w:pPr>
+      <w:r>
+        <w:rPr>
+          <w:lang w:val="en-CA"/>
+        </w:rPr>
+        <w:t>Primarily an advanced jet trainer, the Luftwaffe chose to us this aircraft in the light attack role to replace the Fiat G91.  Although used as a weapons training platform in Beja Portugal, most advanced training for the Luftwaffe was conducted in the US using American facilities and aircraft.</w:t>
+      </w:r>
+      <w:r>
+        <w:rPr>
+          <w:lang w:val="en-CA"/>
+        </w:rPr>
+        <w:t xml:space="preserve">  In 1993 an agreement with Portugal for the continued use of Beja included passing 50 Alpha Jets to that country, this deal was kept but further sales of Alpha Jets were cancel and two wings were maintained in front line service.</w:t>
+      </w:r>
     </w:p>
     <w:tbl>
       <w:tblPr>
@@ -4398,67 +4530,6 @@
           <w:lang w:val="en-CA"/>
         </w:rPr>
       </w:pPr>
-      <w:r>
-        <w:rPr>
-          <w:noProof/>
-          <w:lang w:val="en-CA" w:eastAsia="en-CA"/>
-        </w:rPr>
-        <w:drawing>
-          <wp:anchor distT="0" distB="0" distL="114300" distR="114300" simplePos="0" relativeHeight="251660288" behindDoc="0" locked="0" layoutInCell="1" allowOverlap="1" wp14:anchorId="37391F81" wp14:editId="257A6544">
-            <wp:simplePos x="0" y="0"/>
-            <wp:positionH relativeFrom="margin">
-              <wp:posOffset>3123565</wp:posOffset>
-            </wp:positionH>
-            <wp:positionV relativeFrom="paragraph">
-              <wp:posOffset>-1209675</wp:posOffset>
-            </wp:positionV>
-            <wp:extent cx="2546985" cy="1485900"/>
-            <wp:effectExtent l="0" t="0" r="5715" b="0"/>
-            <wp:wrapSquare wrapText="bothSides"/>
-            <wp:docPr id="3" name="Picture 3"/>
-            <wp:cNvGraphicFramePr>
-              <a:graphicFrameLocks xmlns:a="http://schemas.openxmlformats.org/drawingml/2006/main" noChangeAspect="1"/>
-            </wp:cNvGraphicFramePr>
-            <a:graphic xmlns:a="http://schemas.openxmlformats.org/drawingml/2006/main">
-              <a:graphicData uri="http://schemas.openxmlformats.org/drawingml/2006/picture">
-                <pic:pic xmlns:pic="http://schemas.openxmlformats.org/drawingml/2006/picture">
-                  <pic:nvPicPr>
-                    <pic:cNvPr id="3" name="alpha-jet-2-big.jpg"/>
-                    <pic:cNvPicPr/>
-                  </pic:nvPicPr>
-                  <pic:blipFill>
-                    <a:blip r:embed="rId6">
-                      <a:extLst>
-                        <a:ext uri="{28A0092B-C50C-407E-A947-70E740481C1C}">
-                          <a14:useLocalDpi xmlns:a14="http://schemas.microsoft.com/office/drawing/2010/main" val="0"/>
-                        </a:ext>
-                      </a:extLst>
-                    </a:blip>
-                    <a:stretch>
-                      <a:fillRect/>
-                    </a:stretch>
-                  </pic:blipFill>
-                  <pic:spPr>
-                    <a:xfrm>
-                      <a:off x="0" y="0"/>
-                      <a:ext cx="2546985" cy="1485900"/>
-                    </a:xfrm>
-                    <a:prstGeom prst="rect">
-                      <a:avLst/>
-                    </a:prstGeom>
-                  </pic:spPr>
-                </pic:pic>
-              </a:graphicData>
-            </a:graphic>
-            <wp14:sizeRelH relativeFrom="margin">
-              <wp14:pctWidth>0</wp14:pctWidth>
-            </wp14:sizeRelH>
-            <wp14:sizeRelV relativeFrom="margin">
-              <wp14:pctHeight>0</wp14:pctHeight>
-            </wp14:sizeRelV>
-          </wp:anchor>
-        </w:drawing>
-      </w:r>
     </w:p>
     <w:p>
       <w:pPr>
@@ -4467,13 +4538,16 @@
           <w:lang w:val="en-CA"/>
         </w:rPr>
       </w:pPr>
-      <w:r>
-        <w:rPr>
-          <w:b/>
-          <w:lang w:val="en-CA"/>
-        </w:rPr>
-        <w:t>F-4 Phantom</w:t>
-      </w:r>
+      <w:hyperlink r:id="rId9" w:history="1">
+        <w:r>
+          <w:rPr>
+            <w:rStyle w:val="Hyperlink"/>
+            <w:b/>
+            <w:lang w:val="en-CA"/>
+          </w:rPr>
+          <w:t>F-4 Phantom</w:t>
+        </w:r>
+      </w:hyperlink>
     </w:p>
     <w:p>
       <w:pPr>
@@ -4486,18 +4560,11 @@
           <w:noProof/>
           <w:lang w:val="en-CA" w:eastAsia="en-CA"/>
         </w:rPr>
+        <w:lastRenderedPageBreak/>
         <w:drawing>
-          <wp:anchor distT="0" distB="0" distL="114300" distR="114300" simplePos="0" relativeHeight="251661312" behindDoc="0" locked="0" layoutInCell="1" allowOverlap="1" wp14:anchorId="11837738" wp14:editId="7B81567D">
-            <wp:simplePos x="0" y="0"/>
-            <wp:positionH relativeFrom="margin">
-              <wp:posOffset>1828165</wp:posOffset>
-            </wp:positionH>
-            <wp:positionV relativeFrom="paragraph">
-              <wp:posOffset>1572260</wp:posOffset>
-            </wp:positionV>
+          <wp:inline distT="0" distB="0" distL="0" distR="0">
             <wp:extent cx="4782185" cy="3648710"/>
             <wp:effectExtent l="0" t="0" r="0" b="8890"/>
-            <wp:wrapSquare wrapText="bothSides"/>
             <wp:docPr id="4" name="Picture 4"/>
             <wp:cNvGraphicFramePr>
               <a:graphicFrameLocks xmlns:a="http://schemas.openxmlformats.org/drawingml/2006/main" noChangeAspect="1"/>
@@ -4510,7 +4577,7 @@
                     <pic:cNvPicPr/>
                   </pic:nvPicPr>
                   <pic:blipFill>
-                    <a:blip r:embed="rId7" cstate="print">
+                    <a:blip r:embed="rId10" cstate="print">
                       <a:extLst>
                         <a:ext uri="{28A0092B-C50C-407E-A947-70E740481C1C}">
                           <a14:useLocalDpi xmlns:a14="http://schemas.microsoft.com/office/drawing/2010/main" val="0"/>
@@ -4533,76 +4600,8 @@
                 </pic:pic>
               </a:graphicData>
             </a:graphic>
-            <wp14:sizeRelH relativeFrom="margin">
-              <wp14:pctWidth>0</wp14:pctWidth>
-            </wp14:sizeRelH>
-            <wp14:sizeRelV relativeFrom="margin">
-              <wp14:pctHeight>0</wp14:pctHeight>
-            </wp14:sizeRelV>
-          </wp:anchor>
+          </wp:inline>
         </w:drawing>
-      </w:r>
-      <w:r>
-        <w:rPr>
-          <w:lang w:val="en-CA"/>
-        </w:rPr>
-        <w:t xml:space="preserve">Germany used the F-4 extensively from 1971 onwards, originally operating 175 F-4F’s and 88 RF-4E’s operationally and several F-4E’s for training in the US. </w:t>
-      </w:r>
-      <w:r>
-        <w:rPr>
-          <w:lang w:val="en-CA"/>
-        </w:rPr>
-        <w:t xml:space="preserve">In order to fill the critical Air-to-Air shortfall in the Luftwaffe while the Eurofighter was being developed the venerable F-4F underwent a modernization program – ICE, meaning Improved Combat Efficiency.  The two most significant improvements were the addition of the modern </w:t>
-      </w:r>
-      <w:r>
-        <w:rPr>
-          <w:lang w:val="en-CA"/>
-        </w:rPr>
-        <w:t>APG-65 radar</w:t>
-      </w:r>
-      <w:r>
-        <w:rPr>
-          <w:lang w:val="en-CA"/>
-        </w:rPr>
-        <w:t xml:space="preserve"> and the ability to fire AIM-120 AMRAAM BVR (Beyond Visual Range) missiles. 110 conversions were authorized and by the start of Northern Fury 80 had been completed, slightly quicker than historic where 70 had been converted by the end of 94.  The major drawback however was the lack of the AIM-120 missile</w:t>
-      </w:r>
-      <w:r>
-        <w:rPr>
-          <w:lang w:val="en-CA"/>
-        </w:rPr>
-        <w:t>, Germany only ordered 96 for delivery in 2005, leaving the Phantoms to use AIM-7 Sparrows and AIM-9L Sidewinders.</w:t>
-      </w:r>
-      <w:r>
-        <w:rPr>
-          <w:lang w:val="en-CA"/>
-        </w:rPr>
-        <w:t xml:space="preserve"> Two and a half wings of the ICE were in operations (JG 73 operating one </w:t>
-      </w:r>
-      <w:proofErr w:type="spellStart"/>
-      <w:r>
-        <w:rPr>
-          <w:lang w:val="en-CA"/>
-        </w:rPr>
-        <w:t>Staffel</w:t>
-      </w:r>
-      <w:proofErr w:type="spellEnd"/>
-      <w:r>
-        <w:rPr>
-          <w:lang w:val="en-CA"/>
-        </w:rPr>
-        <w:t xml:space="preserve"> of MiG-29 and one of F-4 ICE) while </w:t>
-      </w:r>
-      <w:r>
-        <w:rPr>
-          <w:lang w:val="en-CA"/>
-        </w:rPr>
-        <w:t>three</w:t>
-      </w:r>
-      <w:r>
-        <w:rPr>
-          <w:lang w:val="en-CA"/>
-        </w:rPr>
-        <w:t xml:space="preserve"> other wings were using the un-modified F-4F’s.</w:t>
       </w:r>
     </w:p>
     <w:p>
@@ -4615,7 +4614,99 @@
         <w:rPr>
           <w:lang w:val="en-CA"/>
         </w:rPr>
-        <w:t>The other key role of the Phantom was that of reconnaissance.  Two full wings of RF-4E were relied on to provide intelligence and BDA (Bomb Damage Assessment) using photo, Infrared and SLAR (Side Looking Airborne Radar).  The preferred method of operation was low and fast.</w:t>
+        <w:t xml:space="preserve">Germany used the F-4 extensively from 1971 onwards, originally operating 175 F-4F’s and 88 RF-4E’s operationally and several F-4E’s for training in the US. </w:t>
+      </w:r>
+      <w:r>
+        <w:rPr>
+          <w:lang w:val="en-CA"/>
+        </w:rPr>
+        <w:t>In order to fill the critical Air-to-Air shortfall in the Luftwaffe while the Eurofighter was being developed the venerable F-4F underwent a moder</w:t>
+      </w:r>
+      <w:r>
+        <w:rPr>
+          <w:lang w:val="en-CA"/>
+        </w:rPr>
+        <w:t>nization program – ICE (</w:t>
+      </w:r>
+      <w:r>
+        <w:rPr>
+          <w:lang w:val="en-CA"/>
+        </w:rPr>
+        <w:t>Improved Combat Efficiency</w:t>
+      </w:r>
+      <w:r>
+        <w:rPr>
+          <w:lang w:val="en-CA"/>
+        </w:rPr>
+        <w:t>)</w:t>
+      </w:r>
+      <w:r>
+        <w:rPr>
+          <w:lang w:val="en-CA"/>
+        </w:rPr>
+        <w:t xml:space="preserve">.  The two most significant improvements were the addition of the modern </w:t>
+      </w:r>
+      <w:r>
+        <w:rPr>
+          <w:lang w:val="en-CA"/>
+        </w:rPr>
+        <w:t>APG-65 radar</w:t>
+      </w:r>
+      <w:r>
+        <w:rPr>
+          <w:lang w:val="en-CA"/>
+        </w:rPr>
+        <w:t xml:space="preserve"> and the ability to fire AIM-120 AMRAAM BVR (Beyond Visual Range) missiles. 110 conversions were authorized and by the start of Northern Fury 80 had been completed, slightly quicker than historic where 70 had been converted by the end of 94.  The major drawback however was the lack of the AIM-120 missile</w:t>
+      </w:r>
+      <w:r>
+        <w:rPr>
+          <w:lang w:val="en-CA"/>
+        </w:rPr>
+        <w:t>, Germany only ordered 96 for delivery in 2005, leaving the Phantoms to use AIM-7 Sparrows and AIM-9L Sidewinders.</w:t>
+      </w:r>
+      <w:r>
+        <w:rPr>
+          <w:lang w:val="en-CA"/>
+        </w:rPr>
+        <w:t xml:space="preserve"> Two and a half wings of </w:t>
+      </w:r>
+      <w:r>
+        <w:rPr>
+          <w:lang w:val="en-CA"/>
+        </w:rPr>
+        <w:t>Phantom-</w:t>
+      </w:r>
+      <w:r>
+        <w:rPr>
+          <w:lang w:val="en-CA"/>
+        </w:rPr>
+        <w:t xml:space="preserve">ICE were in operations (JG 73 operating one </w:t>
+      </w:r>
+      <w:proofErr w:type="spellStart"/>
+      <w:r>
+        <w:rPr>
+          <w:lang w:val="en-CA"/>
+        </w:rPr>
+        <w:t>Staffel</w:t>
+      </w:r>
+      <w:proofErr w:type="spellEnd"/>
+      <w:r>
+        <w:rPr>
+          <w:lang w:val="en-CA"/>
+        </w:rPr>
+        <w:t xml:space="preserve"> of MiG-29 and one of F-4 ICE) while </w:t>
+      </w:r>
+      <w:r>
+        <w:rPr>
+          <w:lang w:val="en-CA"/>
+        </w:rPr>
+        <w:t>three</w:t>
+      </w:r>
+      <w:r>
+        <w:rPr>
+          <w:lang w:val="en-CA"/>
+        </w:rPr>
+        <w:t xml:space="preserve"> other wings were using the un-modified F-4F’s.</w:t>
       </w:r>
     </w:p>
     <w:p>
@@ -4624,17 +4715,40 @@
           <w:lang w:val="en-CA"/>
         </w:rPr>
       </w:pPr>
-    </w:p>
-    <w:p>
-      <w:pPr>
-        <w:rPr>
-          <w:lang w:val="en-CA"/>
-        </w:rPr>
-      </w:pPr>
+      <w:r>
+        <w:rPr>
+          <w:lang w:val="en-CA"/>
+        </w:rPr>
+        <w:t>The other key role</w:t>
+      </w:r>
+      <w:r>
+        <w:rPr>
+          <w:lang w:val="en-CA"/>
+        </w:rPr>
+        <w:t>s</w:t>
+      </w:r>
+      <w:r>
+        <w:rPr>
+          <w:lang w:val="en-CA"/>
+        </w:rPr>
+        <w:t xml:space="preserve"> of the Phantom </w:t>
+      </w:r>
+      <w:r>
+        <w:rPr>
+          <w:lang w:val="en-CA"/>
+        </w:rPr>
+        <w:t>were strike bombing and</w:t>
+      </w:r>
+      <w:r>
+        <w:rPr>
+          <w:lang w:val="en-CA"/>
+        </w:rPr>
+        <w:t xml:space="preserve"> reconnaissance.  Two full wings of RF-4E were relied on to provide intelligence and BDA (Bomb Damage Assessment) using photo, Infrared and SLAR (Side Looking Airborne Radar).  The preferred method of operation was low and fast.</w:t>
+      </w:r>
     </w:p>
     <w:tbl>
       <w:tblPr>
-        <w:tblW w:w="5733" w:type="dxa"/>
+        <w:tblW w:w="5977" w:type="dxa"/>
         <w:tblLook w:val="04A0" w:firstRow="1" w:lastRow="0" w:firstColumn="1" w:lastColumn="0" w:noHBand="0" w:noVBand="1"/>
       </w:tblPr>
       <w:tblGrid>
@@ -4679,7 +4793,6 @@
                 <w:color w:val="000000"/>
                 <w:lang w:val="en-CA" w:eastAsia="en-CA"/>
               </w:rPr>
-              <w:lastRenderedPageBreak/>
               <w:t>Sqn</w:t>
             </w:r>
             <w:proofErr w:type="spellEnd"/>
@@ -4687,7 +4800,7 @@
         </w:tc>
         <w:tc>
           <w:tcPr>
-            <w:tcW w:w="949" w:type="dxa"/>
+            <w:tcW w:w="1193" w:type="dxa"/>
             <w:tcBorders>
               <w:top w:val="single" w:sz="8" w:space="0" w:color="auto"/>
               <w:left w:val="nil"/>
@@ -4859,7 +4972,7 @@
         </w:tc>
         <w:tc>
           <w:tcPr>
-            <w:tcW w:w="949" w:type="dxa"/>
+            <w:tcW w:w="1193" w:type="dxa"/>
             <w:tcBorders>
               <w:top w:val="nil"/>
               <w:left w:val="nil"/>
@@ -5032,7 +5145,7 @@
         </w:tc>
         <w:tc>
           <w:tcPr>
-            <w:tcW w:w="949" w:type="dxa"/>
+            <w:tcW w:w="1193" w:type="dxa"/>
             <w:tcBorders>
               <w:top w:val="nil"/>
               <w:left w:val="nil"/>
@@ -5205,7 +5318,7 @@
         </w:tc>
         <w:tc>
           <w:tcPr>
-            <w:tcW w:w="949" w:type="dxa"/>
+            <w:tcW w:w="1193" w:type="dxa"/>
             <w:tcBorders>
               <w:top w:val="nil"/>
               <w:left w:val="nil"/>
@@ -5378,7 +5491,7 @@
         </w:tc>
         <w:tc>
           <w:tcPr>
-            <w:tcW w:w="949" w:type="dxa"/>
+            <w:tcW w:w="1193" w:type="dxa"/>
             <w:tcBorders>
               <w:top w:val="nil"/>
               <w:left w:val="nil"/>
@@ -5551,7 +5664,7 @@
         </w:tc>
         <w:tc>
           <w:tcPr>
-            <w:tcW w:w="949" w:type="dxa"/>
+            <w:tcW w:w="1193" w:type="dxa"/>
             <w:tcBorders>
               <w:top w:val="nil"/>
               <w:left w:val="nil"/>
@@ -5726,7 +5839,7 @@
         </w:tc>
         <w:tc>
           <w:tcPr>
-            <w:tcW w:w="949" w:type="dxa"/>
+            <w:tcW w:w="1193" w:type="dxa"/>
             <w:tcBorders>
               <w:top w:val="nil"/>
               <w:left w:val="nil"/>
@@ -5901,7 +6014,7 @@
         </w:tc>
         <w:tc>
           <w:tcPr>
-            <w:tcW w:w="949" w:type="dxa"/>
+            <w:tcW w:w="1193" w:type="dxa"/>
             <w:tcBorders>
               <w:top w:val="nil"/>
               <w:left w:val="nil"/>
@@ -6068,13 +6181,14 @@
                 <w:color w:val="000000"/>
                 <w:lang w:val="en-CA" w:eastAsia="en-CA"/>
               </w:rPr>
+              <w:lastRenderedPageBreak/>
               <w:t>2/52 AG</w:t>
             </w:r>
           </w:p>
         </w:tc>
         <w:tc>
           <w:tcPr>
-            <w:tcW w:w="949" w:type="dxa"/>
+            <w:tcW w:w="1193" w:type="dxa"/>
             <w:tcBorders>
               <w:top w:val="nil"/>
               <w:left w:val="nil"/>
@@ -6247,7 +6361,7 @@
         </w:tc>
         <w:tc>
           <w:tcPr>
-            <w:tcW w:w="949" w:type="dxa"/>
+            <w:tcW w:w="1193" w:type="dxa"/>
             <w:tcBorders>
               <w:top w:val="nil"/>
               <w:left w:val="nil"/>
@@ -6422,7 +6536,7 @@
         </w:tc>
         <w:tc>
           <w:tcPr>
-            <w:tcW w:w="949" w:type="dxa"/>
+            <w:tcW w:w="1193" w:type="dxa"/>
             <w:tcBorders>
               <w:top w:val="nil"/>
               <w:left w:val="nil"/>
@@ -6597,7 +6711,7 @@
         </w:tc>
         <w:tc>
           <w:tcPr>
-            <w:tcW w:w="949" w:type="dxa"/>
+            <w:tcW w:w="1193" w:type="dxa"/>
             <w:tcBorders>
               <w:top w:val="nil"/>
               <w:left w:val="nil"/>
@@ -6772,7 +6886,7 @@
         </w:tc>
         <w:tc>
           <w:tcPr>
-            <w:tcW w:w="949" w:type="dxa"/>
+            <w:tcW w:w="1193" w:type="dxa"/>
             <w:tcBorders>
               <w:top w:val="nil"/>
               <w:left w:val="nil"/>
@@ -6947,7 +7061,7 @@
         </w:tc>
         <w:tc>
           <w:tcPr>
-            <w:tcW w:w="949" w:type="dxa"/>
+            <w:tcW w:w="1193" w:type="dxa"/>
             <w:tcBorders>
               <w:top w:val="nil"/>
               <w:left w:val="nil"/>
@@ -7120,7 +7234,7 @@
         </w:tc>
         <w:tc>
           <w:tcPr>
-            <w:tcW w:w="949" w:type="dxa"/>
+            <w:tcW w:w="1193" w:type="dxa"/>
             <w:tcBorders>
               <w:top w:val="nil"/>
               <w:left w:val="nil"/>
@@ -7293,7 +7407,7 @@
         </w:tc>
         <w:tc>
           <w:tcPr>
-            <w:tcW w:w="949" w:type="dxa"/>
+            <w:tcW w:w="1193" w:type="dxa"/>
             <w:tcBorders>
               <w:top w:val="nil"/>
               <w:left w:val="nil"/>
@@ -7438,6 +7552,23 @@
     <w:p>
       <w:pPr>
         <w:rPr>
+          <w:lang w:val="en-CA"/>
+        </w:rPr>
+      </w:pPr>
+      <w:hyperlink r:id="rId11" w:history="1">
+        <w:r>
+          <w:rPr>
+            <w:rStyle w:val="Hyperlink"/>
+            <w:b/>
+            <w:lang w:val="en-CA"/>
+          </w:rPr>
+          <w:t>HFB-320 ECM</w:t>
+        </w:r>
+      </w:hyperlink>
+    </w:p>
+    <w:p>
+      <w:pPr>
+        <w:rPr>
           <w:b/>
           <w:lang w:val="en-CA"/>
         </w:rPr>
@@ -7448,17 +7579,9 @@
           <w:lang w:val="en-CA" w:eastAsia="en-CA"/>
         </w:rPr>
         <w:drawing>
-          <wp:anchor distT="0" distB="0" distL="114300" distR="114300" simplePos="0" relativeHeight="251662336" behindDoc="0" locked="0" layoutInCell="1" allowOverlap="1" wp14:anchorId="16A6FAA4" wp14:editId="1EEA32AF">
-            <wp:simplePos x="0" y="0"/>
-            <wp:positionH relativeFrom="page">
-              <wp:posOffset>2238375</wp:posOffset>
-            </wp:positionH>
-            <wp:positionV relativeFrom="paragraph">
-              <wp:posOffset>6350</wp:posOffset>
-            </wp:positionV>
+          <wp:inline distT="0" distB="0" distL="0" distR="0">
             <wp:extent cx="5400675" cy="3602355"/>
             <wp:effectExtent l="0" t="0" r="9525" b="0"/>
-            <wp:wrapSquare wrapText="bothSides"/>
             <wp:docPr id="5" name="Picture 5"/>
             <wp:cNvGraphicFramePr>
               <a:graphicFrameLocks xmlns:a="http://schemas.openxmlformats.org/drawingml/2006/main" noChangeAspect="1"/>
@@ -7471,7 +7594,7 @@
                     <pic:cNvPicPr/>
                   </pic:nvPicPr>
                   <pic:blipFill>
-                    <a:blip r:embed="rId8">
+                    <a:blip r:embed="rId12">
                       <a:extLst>
                         <a:ext uri="{28A0092B-C50C-407E-A947-70E740481C1C}">
                           <a14:useLocalDpi xmlns:a14="http://schemas.microsoft.com/office/drawing/2010/main" val="0"/>
@@ -7494,21 +7617,8 @@
                 </pic:pic>
               </a:graphicData>
             </a:graphic>
-            <wp14:sizeRelH relativeFrom="margin">
-              <wp14:pctWidth>0</wp14:pctWidth>
-            </wp14:sizeRelH>
-            <wp14:sizeRelV relativeFrom="margin">
-              <wp14:pctHeight>0</wp14:pctHeight>
-            </wp14:sizeRelV>
-          </wp:anchor>
+          </wp:inline>
         </w:drawing>
-      </w:r>
-      <w:r>
-        <w:rPr>
-          <w:b/>
-          <w:lang w:val="en-CA"/>
-        </w:rPr>
-        <w:t>HFB-320 ECM</w:t>
       </w:r>
     </w:p>
     <w:p>
@@ -7576,20 +7686,6 @@
         </w:rPr>
         <w:t>.</w:t>
       </w:r>
-    </w:p>
-    <w:p>
-      <w:pPr>
-        <w:rPr>
-          <w:lang w:val="en-CA"/>
-        </w:rPr>
-      </w:pPr>
-    </w:p>
-    <w:p>
-      <w:pPr>
-        <w:rPr>
-          <w:lang w:val="en-CA"/>
-        </w:rPr>
-      </w:pPr>
     </w:p>
     <w:p>
       <w:pPr>
@@ -7631,14 +7727,19 @@
         <w:rPr>
           <w:lang w:val="en-CA"/>
         </w:rPr>
-        <w:t xml:space="preserve"> produced by France and Germany. Carrying almost as much as a C-130 Hercules, but over much shorter ranges it was perfectly suited the intra-theater transport tasks it </w:t>
-      </w:r>
-      <w:r>
-        <w:rPr>
-          <w:lang w:val="en-CA"/>
-        </w:rPr>
-        <w:lastRenderedPageBreak/>
-        <w:t xml:space="preserve">was designed for. The Luftwaffe acquired 90 of the ‘D’ models (another 20 went to Turkey) in the late 60’s and grouped them in three transport wings </w:t>
+        <w:t xml:space="preserve"> produced by France and Germany. Carrying almost as much as a C-130 Hercules, but over much shorter ranges</w:t>
+      </w:r>
+      <w:r>
+        <w:rPr>
+          <w:lang w:val="en-CA"/>
+        </w:rPr>
+        <w:t>,</w:t>
+      </w:r>
+      <w:r>
+        <w:rPr>
+          <w:lang w:val="en-CA"/>
+        </w:rPr>
+        <w:t xml:space="preserve"> it was perfectly suited the intra-theater transport tasks it was designed for. The Luftwaffe acquired 90 of the ‘D’ models (another 20 went to Turkey) in the late 60’s and grouped them in three transport wings </w:t>
       </w:r>
       <w:r>
         <w:rPr>
@@ -7684,8 +7785,6 @@
         </w:rPr>
         <w:t>.</w:t>
       </w:r>
-      <w:bookmarkStart w:id="0" w:name="_GoBack"/>
-      <w:bookmarkEnd w:id="0"/>
     </w:p>
     <w:p>
       <w:pPr>
@@ -7693,61 +7792,6 @@
           <w:lang w:val="en-CA"/>
         </w:rPr>
       </w:pPr>
-      <w:r>
-        <w:rPr>
-          <w:noProof/>
-          <w:lang w:val="en-CA" w:eastAsia="en-CA"/>
-        </w:rPr>
-        <w:drawing>
-          <wp:anchor distT="0" distB="0" distL="114300" distR="114300" simplePos="0" relativeHeight="251663360" behindDoc="0" locked="0" layoutInCell="1" allowOverlap="1">
-            <wp:simplePos x="0" y="0"/>
-            <wp:positionH relativeFrom="column">
-              <wp:posOffset>0</wp:posOffset>
-            </wp:positionH>
-            <wp:positionV relativeFrom="paragraph">
-              <wp:posOffset>-3175</wp:posOffset>
-            </wp:positionV>
-            <wp:extent cx="3121152" cy="2078736"/>
-            <wp:effectExtent l="0" t="0" r="3175" b="0"/>
-            <wp:wrapSquare wrapText="bothSides"/>
-            <wp:docPr id="7" name="Picture 7"/>
-            <wp:cNvGraphicFramePr>
-              <a:graphicFrameLocks xmlns:a="http://schemas.openxmlformats.org/drawingml/2006/main" noChangeAspect="1"/>
-            </wp:cNvGraphicFramePr>
-            <a:graphic xmlns:a="http://schemas.openxmlformats.org/drawingml/2006/main">
-              <a:graphicData uri="http://schemas.openxmlformats.org/drawingml/2006/picture">
-                <pic:pic xmlns:pic="http://schemas.openxmlformats.org/drawingml/2006/picture">
-                  <pic:nvPicPr>
-                    <pic:cNvPr id="6" name="C-160_Transall_German.jpg"/>
-                    <pic:cNvPicPr/>
-                  </pic:nvPicPr>
-                  <pic:blipFill>
-                    <a:blip r:embed="rId9" cstate="print">
-                      <a:extLst>
-                        <a:ext uri="{28A0092B-C50C-407E-A947-70E740481C1C}">
-                          <a14:useLocalDpi xmlns:a14="http://schemas.microsoft.com/office/drawing/2010/main" val="0"/>
-                        </a:ext>
-                      </a:extLst>
-                    </a:blip>
-                    <a:stretch>
-                      <a:fillRect/>
-                    </a:stretch>
-                  </pic:blipFill>
-                  <pic:spPr>
-                    <a:xfrm>
-                      <a:off x="0" y="0"/>
-                      <a:ext cx="3121152" cy="2078736"/>
-                    </a:xfrm>
-                    <a:prstGeom prst="rect">
-                      <a:avLst/>
-                    </a:prstGeom>
-                  </pic:spPr>
-                </pic:pic>
-              </a:graphicData>
-            </a:graphic>
-          </wp:anchor>
-        </w:drawing>
-      </w:r>
     </w:p>
     <w:tbl>
       <w:tblPr>
@@ -7931,6 +7975,7 @@
                 <w:color w:val="000000"/>
                 <w:lang w:val="en-CA" w:eastAsia="en-CA"/>
               </w:rPr>
+              <w:lastRenderedPageBreak/>
               <w:t>61 LTG</w:t>
             </w:r>
           </w:p>
@@ -8332,6 +8377,55 @@
           <w:lang w:val="en-CA"/>
         </w:rPr>
       </w:pPr>
+      <w:bookmarkStart w:id="0" w:name="_GoBack"/>
+      <w:r>
+        <w:rPr>
+          <w:noProof/>
+          <w:lang w:val="en-CA" w:eastAsia="en-CA"/>
+        </w:rPr>
+        <w:drawing>
+          <wp:inline distT="0" distB="0" distL="0" distR="0" wp14:anchorId="3C22D3AC" wp14:editId="1F1F4C32">
+            <wp:extent cx="4772025" cy="3178243"/>
+            <wp:effectExtent l="0" t="0" r="0" b="3175"/>
+            <wp:docPr id="7" name="Picture 7"/>
+            <wp:cNvGraphicFramePr>
+              <a:graphicFrameLocks xmlns:a="http://schemas.openxmlformats.org/drawingml/2006/main" noChangeAspect="1"/>
+            </wp:cNvGraphicFramePr>
+            <a:graphic xmlns:a="http://schemas.openxmlformats.org/drawingml/2006/main">
+              <a:graphicData uri="http://schemas.openxmlformats.org/drawingml/2006/picture">
+                <pic:pic xmlns:pic="http://schemas.openxmlformats.org/drawingml/2006/picture">
+                  <pic:nvPicPr>
+                    <pic:cNvPr id="6" name="C-160_Transall_German.jpg"/>
+                    <pic:cNvPicPr/>
+                  </pic:nvPicPr>
+                  <pic:blipFill>
+                    <a:blip r:embed="rId13" cstate="print">
+                      <a:extLst>
+                        <a:ext uri="{28A0092B-C50C-407E-A947-70E740481C1C}">
+                          <a14:useLocalDpi xmlns:a14="http://schemas.microsoft.com/office/drawing/2010/main" val="0"/>
+                        </a:ext>
+                      </a:extLst>
+                    </a:blip>
+                    <a:stretch>
+                      <a:fillRect/>
+                    </a:stretch>
+                  </pic:blipFill>
+                  <pic:spPr>
+                    <a:xfrm>
+                      <a:off x="0" y="0"/>
+                      <a:ext cx="4791010" cy="3190887"/>
+                    </a:xfrm>
+                    <a:prstGeom prst="rect">
+                      <a:avLst/>
+                    </a:prstGeom>
+                  </pic:spPr>
+                </pic:pic>
+              </a:graphicData>
+            </a:graphic>
+          </wp:inline>
+        </w:drawing>
+      </w:r>
+      <w:bookmarkEnd w:id="0"/>
     </w:p>
     <w:sectPr>
       <w:pgSz w:w="12240" w:h="15840"/>
@@ -8466,6 +8560,7 @@
     <w:lsdException w:name="HTML Sample" w:semiHidden="1" w:unhideWhenUsed="1"/>
     <w:lsdException w:name="HTML Typewriter" w:semiHidden="1" w:unhideWhenUsed="1"/>
     <w:lsdException w:name="HTML Variable" w:semiHidden="1" w:unhideWhenUsed="1"/>
+    <w:lsdException w:name="Normal Table" w:semiHidden="1" w:unhideWhenUsed="1"/>
     <w:lsdException w:name="annotation subject" w:semiHidden="1" w:unhideWhenUsed="1"/>
     <w:lsdException w:name="No List" w:semiHidden="1" w:unhideWhenUsed="1"/>
     <w:lsdException w:name="Outline List 1" w:semiHidden="1" w:unhideWhenUsed="1"/>
@@ -8512,8 +8607,10 @@
     <w:lsdException w:name="Table Subtle 2" w:semiHidden="1" w:unhideWhenUsed="1"/>
     <w:lsdException w:name="Table Web 1" w:semiHidden="1" w:unhideWhenUsed="1"/>
     <w:lsdException w:name="Table Web 2" w:semiHidden="1" w:unhideWhenUsed="1"/>
+    <w:lsdException w:name="Table Web 3" w:semiHidden="1" w:unhideWhenUsed="1"/>
     <w:lsdException w:name="Balloon Text" w:semiHidden="1" w:unhideWhenUsed="1"/>
     <w:lsdException w:name="Table Grid" w:uiPriority="39"/>
+    <w:lsdException w:name="Table Theme" w:semiHidden="1" w:unhideWhenUsed="1"/>
     <w:lsdException w:name="Placeholder Text" w:semiHidden="1"/>
     <w:lsdException w:name="No Spacing" w:uiPriority="1" w:qFormat="1"/>
     <w:lsdException w:name="Light Shading" w:uiPriority="60"/>
@@ -8761,6 +8858,17 @@
     <w:uiPriority w:val="99"/>
     <w:semiHidden/>
     <w:unhideWhenUsed/>
+  </w:style>
+  <w:style w:type="character" w:styleId="Hyperlink">
+    <w:name w:val="Hyperlink"/>
+    <w:basedOn w:val="DefaultParagraphFont"/>
+    <w:uiPriority w:val="99"/>
+    <w:unhideWhenUsed/>
+    <w:rsid w:val="00F50F56"/>
+    <w:rPr>
+      <w:color w:val="0563C1" w:themeColor="hyperlink"/>
+      <w:u w:val="single"/>
+    </w:rPr>
   </w:style>
 </w:styles>
 </file>

</xml_diff>